<commit_message>
update file docx and placeholder
</commit_message>
<xml_diff>
--- a/uploads/files/change_info/change_info_uyquyen.docx
+++ b/uploads/files/change_info/change_info_uyquyen.docx
@@ -885,7 +885,6 @@
       <w:r>
         <w:rPr>
           <w:b/>
-          <w:color w:val="FF0000"/>
           <w:sz w:val="26"/>
           <w:szCs w:val="26"/>
           <w:lang w:val="pt-BR"/>
@@ -896,7 +895,6 @@
       <w:r>
         <w:rPr>
           <w:b/>
-          <w:color w:val="FF0000"/>
           <w:sz w:val="26"/>
           <w:szCs w:val="26"/>
           <w:lang w:val="pt-BR"/>
@@ -907,7 +905,6 @@
       <w:r>
         <w:rPr>
           <w:b/>
-          <w:color w:val="FF0000"/>
           <w:sz w:val="26"/>
           <w:szCs w:val="26"/>
           <w:lang w:val="pt-BR"/>
@@ -918,7 +915,6 @@
       <w:r>
         <w:rPr>
           <w:b/>
-          <w:color w:val="FF0000"/>
           <w:sz w:val="26"/>
           <w:szCs w:val="26"/>
           <w:lang w:val="pt-BR"/>
@@ -929,29 +925,35 @@
       <w:r>
         <w:rPr>
           <w:b/>
-          <w:color w:val="FF0000"/>
-          <w:sz w:val="26"/>
-          <w:szCs w:val="26"/>
-          <w:lang w:val="pt-BR"/>
-        </w:rPr>
-        <w:t>pending_approve_org_person</w:t>
+          <w:sz w:val="26"/>
+          <w:szCs w:val="26"/>
+          <w:lang w:val="pt-BR"/>
+        </w:rPr>
+        <w:t>change_info_base_inform_org_person</w:t>
       </w:r>
       <w:proofErr w:type="spellEnd"/>
       <w:r>
         <w:rPr>
           <w:b/>
-          <w:color w:val="FF0000"/>
-          <w:sz w:val="26"/>
-          <w:szCs w:val="26"/>
-          <w:lang w:val="pt-BR"/>
-        </w:rPr>
-        <w:t xml:space="preserve"> | </w:t>
-      </w:r>
-      <w:proofErr w:type="spellStart"/>
+          <w:sz w:val="26"/>
+          <w:szCs w:val="26"/>
+          <w:lang w:val="pt-BR"/>
+        </w:rPr>
+        <w:t xml:space="preserve"> </w:t>
+      </w:r>
       <w:r>
         <w:rPr>
           <w:b/>
-          <w:color w:val="FF0000"/>
+          <w:sz w:val="26"/>
+          <w:szCs w:val="26"/>
+          <w:lang w:val="pt-BR"/>
+        </w:rPr>
+        <w:t xml:space="preserve">| </w:t>
+      </w:r>
+      <w:proofErr w:type="spellStart"/>
+      <w:r>
+        <w:rPr>
+          <w:b/>
           <w:sz w:val="26"/>
           <w:szCs w:val="26"/>
           <w:lang w:val="pt-BR"/>
@@ -962,7 +964,6 @@
       <w:r>
         <w:rPr>
           <w:b/>
-          <w:color w:val="FF0000"/>
           <w:sz w:val="26"/>
           <w:szCs w:val="26"/>
           <w:lang w:val="pt-BR"/>
@@ -973,7 +974,6 @@
       <w:r>
         <w:rPr>
           <w:b/>
-          <w:color w:val="FF0000"/>
           <w:sz w:val="26"/>
           <w:szCs w:val="26"/>
           <w:lang w:val="pt-BR"/>
@@ -984,7 +984,6 @@
       <w:r>
         <w:rPr>
           <w:b/>
-          <w:color w:val="FF0000"/>
           <w:sz w:val="26"/>
           <w:szCs w:val="26"/>
           <w:lang w:val="pt-BR"/>
@@ -995,7 +994,6 @@
       <w:r>
         <w:rPr>
           <w:b/>
-          <w:color w:val="FF0000"/>
           <w:sz w:val="26"/>
           <w:szCs w:val="26"/>
           <w:lang w:val="pt-BR"/>
@@ -1006,7 +1004,6 @@
       <w:r>
         <w:rPr>
           <w:b/>
-          <w:color w:val="FF0000"/>
           <w:sz w:val="26"/>
           <w:szCs w:val="26"/>
           <w:lang w:val="pt-BR"/>
@@ -1017,7 +1014,6 @@
       <w:r>
         <w:rPr>
           <w:b/>
-          <w:color w:val="FF0000"/>
           <w:sz w:val="26"/>
           <w:szCs w:val="26"/>
           <w:lang w:val="pt-BR"/>
@@ -1028,7 +1024,6 @@
       <w:r>
         <w:rPr>
           <w:b/>
-          <w:color w:val="FF0000"/>
           <w:sz w:val="26"/>
           <w:szCs w:val="26"/>
           <w:lang w:val="pt-BR"/>
@@ -1039,7 +1034,6 @@
       <w:r>
         <w:rPr>
           <w:b/>
-          <w:color w:val="FF0000"/>
           <w:sz w:val="26"/>
           <w:szCs w:val="26"/>
           <w:lang w:val="pt-BR"/>
@@ -1050,7 +1044,6 @@
       <w:r>
         <w:rPr>
           <w:b/>
-          <w:color w:val="FF0000"/>
           <w:sz w:val="26"/>
           <w:szCs w:val="26"/>
           <w:lang w:val="pt-BR"/>
@@ -1061,7 +1054,6 @@
       <w:r>
         <w:rPr>
           <w:b/>
-          <w:color w:val="FF0000"/>
           <w:sz w:val="26"/>
           <w:szCs w:val="26"/>
           <w:lang w:val="pt-BR"/>
@@ -1072,7 +1064,6 @@
       <w:r>
         <w:rPr>
           <w:b/>
-          <w:color w:val="FF0000"/>
           <w:sz w:val="26"/>
           <w:szCs w:val="26"/>
           <w:lang w:val="pt-BR"/>
@@ -1083,7 +1074,6 @@
       <w:r>
         <w:rPr>
           <w:b/>
-          <w:color w:val="FF0000"/>
           <w:sz w:val="26"/>
           <w:szCs w:val="26"/>
           <w:lang w:val="pt-BR"/>
@@ -1094,7 +1084,6 @@
       <w:r>
         <w:rPr>
           <w:b/>
-          <w:color w:val="FF0000"/>
           <w:sz w:val="26"/>
           <w:szCs w:val="26"/>
           <w:lang w:val="pt-BR"/>
@@ -1311,6 +1300,7 @@
         </w:tabs>
         <w:jc w:val="both"/>
         <w:rPr>
+          <w:color w:val="FF0000"/>
           <w:sz w:val="26"/>
           <w:szCs w:val="26"/>
           <w:lang w:val="vi-VN" w:eastAsia="zh-CN"/>
@@ -1318,6 +1308,7 @@
       </w:pPr>
       <w:r>
         <w:rPr>
+          <w:color w:val="FF0000"/>
           <w:sz w:val="26"/>
           <w:szCs w:val="26"/>
           <w:lang w:val="vi-VN" w:eastAsia="zh-CN"/>
@@ -4834,7 +4825,6 @@
               <w:jc w:val="center"/>
               <w:rPr>
                 <w:i/>
-                <w:color w:val="FF0000"/>
                 <w:sz w:val="26"/>
                 <w:szCs w:val="26"/>
               </w:rPr>
@@ -4842,7 +4832,6 @@
             <w:r>
               <w:rPr>
                 <w:bCs/>
-                <w:color w:val="FF0000"/>
                 <w:sz w:val="26"/>
                 <w:szCs w:val="26"/>
                 <w:lang w:val="pt-BR"/>
@@ -4853,18 +4842,16 @@
             <w:r>
               <w:rPr>
                 <w:bCs/>
-                <w:color w:val="FF0000"/>
                 <w:sz w:val="26"/>
                 <w:szCs w:val="26"/>
                 <w:lang w:val="pt-BR"/>
               </w:rPr>
-              <w:t>pending_approve_org_person</w:t>
+              <w:t>change_info_base_inform_org_person</w:t>
             </w:r>
             <w:proofErr w:type="spellEnd"/>
             <w:r>
               <w:rPr>
                 <w:bCs/>
-                <w:color w:val="FF0000"/>
                 <w:sz w:val="26"/>
                 <w:szCs w:val="26"/>
                 <w:lang w:val="pt-BR"/>
@@ -4873,15 +4860,25 @@
             </w:r>
             <w:r>
               <w:rPr>
-                <w:color w:val="FF0000"/>
                 <w:lang w:eastAsia="zh-CN"/>
               </w:rPr>
-              <w:t>| upper</w:t>
+              <w:t>|</w:t>
+            </w:r>
+            <w:r>
+              <w:rPr>
+                <w:lang w:eastAsia="zh-CN"/>
+              </w:rPr>
+              <w:t xml:space="preserve"> </w:t>
+            </w:r>
+            <w:r>
+              <w:rPr>
+                <w:lang w:eastAsia="zh-CN"/>
+              </w:rPr>
+              <w:t>upper</w:t>
             </w:r>
             <w:r>
               <w:rPr>
                 <w:bCs/>
-                <w:color w:val="FF0000"/>
                 <w:sz w:val="26"/>
                 <w:szCs w:val="26"/>
                 <w:lang w:val="pt-BR"/>
@@ -5003,6 +5000,7 @@
           <w:sz w:val="26"/>
           <w:szCs w:val="26"/>
         </w:rPr>
+        <w:lastRenderedPageBreak/>
         <w:t xml:space="preserve">              </w:t>
       </w:r>
       <w:r>

</xml_diff>